<commit_message>
Checkpoint Technical Safty concept
</commit_message>
<xml_diff>
--- a/Template_Files/01_SafetyPlan_LaneAssistance_Template.docx
+++ b/Template_Files/01_SafetyPlan_LaneAssistance_Template.docx
@@ -193,7 +193,21 @@
           <w:b/>
           <w:color w:val="B7B7B7"/>
         </w:rPr>
-        <w:t>[Version]</w:t>
+        <w:t>[</w:t>
+      </w:r>
+      <w:r>
+        <w:rPr>
+          <w:b/>
+          <w:color w:val="B7B7B7"/>
+        </w:rPr>
+        <w:t>RC1</w:t>
+      </w:r>
+      <w:r>
+        <w:rPr>
+          <w:b/>
+          <w:color w:val="B7B7B7"/>
+        </w:rPr>
+        <w:t>]</w:t>
       </w:r>
     </w:p>
     <w:p>
@@ -312,57 +326,12 @@
         <w:spacing w:before="480" w:after="180" w:line="240" w:lineRule="auto"/>
         <w:contextualSpacing w:val="0"/>
       </w:pPr>
-      <w:bookmarkStart w:id="6" w:name="_Toc495249571"/>
+      <w:bookmarkStart w:id="6" w:name="_Toc495518741"/>
       <w:r>
         <w:lastRenderedPageBreak/>
         <w:t>Document history</w:t>
       </w:r>
       <w:bookmarkEnd w:id="6"/>
-    </w:p>
-    <w:p>
-      <w:pPr>
-        <w:rPr>
-          <w:b/>
-          <w:color w:val="B7B7B7"/>
-        </w:rPr>
-      </w:pPr>
-      <w:r>
-        <w:rPr>
-          <w:b/>
-          <w:color w:val="B7B7B7"/>
-        </w:rPr>
-        <w:t xml:space="preserve">[Instructions: Fill in the date, version and description fields. You can fill out the Editor field with your name if you want to do so. Keep track of your editing as if this were a real world project. </w:t>
-      </w:r>
-    </w:p>
-    <w:p>
-      <w:pPr>
-        <w:rPr>
-          <w:b/>
-          <w:color w:val="B7B7B7"/>
-        </w:rPr>
-      </w:pPr>
-    </w:p>
-    <w:p>
-      <w:pPr>
-        <w:rPr>
-          <w:b/>
-          <w:color w:val="B7B7B7"/>
-        </w:rPr>
-      </w:pPr>
-      <w:r>
-        <w:rPr>
-          <w:b/>
-          <w:color w:val="B7B7B7"/>
-        </w:rPr>
-        <w:t>For example, if this were your first draft or first s</w:t>
-      </w:r>
-      <w:r>
-        <w:rPr>
-          <w:b/>
-          <w:color w:val="B7B7B7"/>
-        </w:rPr>
-        <w:t>ubmission, you might say version 1.0. If this is a second submission attempt, then you'd add a second line with a new date and version 2.0]</w:t>
-      </w:r>
     </w:p>
     <w:p>
       <w:pPr>
@@ -569,55 +538,49 @@
                 <w:sz w:val="22"/>
                 <w:szCs w:val="22"/>
               </w:rPr>
-              <w:t>Gustavo Espindola</w:t>
-            </w:r>
-          </w:p>
-        </w:tc>
-        <w:tc>
-          <w:tcPr>
-            <w:tcW w:w="4785" w:type="dxa"/>
-          </w:tcPr>
-          <w:p>
-            <w:pPr>
-              <w:widowControl w:val="0"/>
-              <w:contextualSpacing w:val="0"/>
+              <w:t xml:space="preserve">Gustavo </w:t>
+            </w:r>
+            <w:proofErr w:type="spellStart"/>
+            <w:r>
               <w:rPr>
                 <w:rFonts w:ascii="Calibri" w:eastAsia="Calibri" w:hAnsi="Calibri" w:cs="Calibri"/>
                 <w:sz w:val="22"/>
                 <w:szCs w:val="22"/>
               </w:rPr>
-            </w:pPr>
-            <w:r>
+              <w:t>Espindola</w:t>
+            </w:r>
+            <w:proofErr w:type="spellEnd"/>
+          </w:p>
+        </w:tc>
+        <w:tc>
+          <w:tcPr>
+            <w:tcW w:w="4785" w:type="dxa"/>
+          </w:tcPr>
+          <w:p>
+            <w:pPr>
+              <w:widowControl w:val="0"/>
+              <w:contextualSpacing w:val="0"/>
               <w:rPr>
                 <w:rFonts w:ascii="Calibri" w:eastAsia="Calibri" w:hAnsi="Calibri" w:cs="Calibri"/>
                 <w:sz w:val="22"/>
                 <w:szCs w:val="22"/>
               </w:rPr>
-              <w:t>First draft</w:t>
-            </w:r>
-          </w:p>
-        </w:tc>
-      </w:tr>
-      <w:tr>
-        <w:tc>
-          <w:tcPr>
-            <w:tcW w:w="1470" w:type="dxa"/>
-          </w:tcPr>
-          <w:p>
-            <w:pPr>
-              <w:widowControl w:val="0"/>
-              <w:contextualSpacing w:val="0"/>
+            </w:pPr>
+            <w:r>
               <w:rPr>
                 <w:rFonts w:ascii="Calibri" w:eastAsia="Calibri" w:hAnsi="Calibri" w:cs="Calibri"/>
                 <w:sz w:val="22"/>
                 <w:szCs w:val="22"/>
               </w:rPr>
-            </w:pPr>
-          </w:p>
-        </w:tc>
-        <w:tc>
-          <w:tcPr>
-            <w:tcW w:w="1275" w:type="dxa"/>
+              <w:t>First draft</w:t>
+            </w:r>
+          </w:p>
+        </w:tc>
+      </w:tr>
+      <w:tr>
+        <w:tc>
+          <w:tcPr>
+            <w:tcW w:w="1470" w:type="dxa"/>
           </w:tcPr>
           <w:p>
             <w:pPr>
@@ -629,27 +592,19 @@
                 <w:szCs w:val="22"/>
               </w:rPr>
             </w:pPr>
-          </w:p>
-        </w:tc>
-        <w:tc>
-          <w:tcPr>
-            <w:tcW w:w="2100" w:type="dxa"/>
-          </w:tcPr>
-          <w:p>
-            <w:pPr>
-              <w:widowControl w:val="0"/>
-              <w:contextualSpacing w:val="0"/>
+            <w:r>
               <w:rPr>
                 <w:rFonts w:ascii="Calibri" w:eastAsia="Calibri" w:hAnsi="Calibri" w:cs="Calibri"/>
                 <w:sz w:val="22"/>
                 <w:szCs w:val="22"/>
               </w:rPr>
-            </w:pPr>
-          </w:p>
-        </w:tc>
-        <w:tc>
-          <w:tcPr>
-            <w:tcW w:w="4785" w:type="dxa"/>
+              <w:t>11.10.2017</w:t>
+            </w:r>
+          </w:p>
+        </w:tc>
+        <w:tc>
+          <w:tcPr>
+            <w:tcW w:w="1275" w:type="dxa"/>
           </w:tcPr>
           <w:p>
             <w:pPr>
@@ -661,6 +616,72 @@
                 <w:szCs w:val="22"/>
               </w:rPr>
             </w:pPr>
+            <w:r>
+              <w:rPr>
+                <w:rFonts w:ascii="Calibri" w:eastAsia="Calibri" w:hAnsi="Calibri" w:cs="Calibri"/>
+                <w:sz w:val="22"/>
+                <w:szCs w:val="22"/>
+              </w:rPr>
+              <w:t>1.0</w:t>
+            </w:r>
+          </w:p>
+        </w:tc>
+        <w:tc>
+          <w:tcPr>
+            <w:tcW w:w="2100" w:type="dxa"/>
+          </w:tcPr>
+          <w:p>
+            <w:pPr>
+              <w:widowControl w:val="0"/>
+              <w:contextualSpacing w:val="0"/>
+              <w:rPr>
+                <w:rFonts w:ascii="Calibri" w:eastAsia="Calibri" w:hAnsi="Calibri" w:cs="Calibri"/>
+                <w:sz w:val="22"/>
+                <w:szCs w:val="22"/>
+              </w:rPr>
+            </w:pPr>
+            <w:r>
+              <w:rPr>
+                <w:rFonts w:ascii="Calibri" w:eastAsia="Calibri" w:hAnsi="Calibri" w:cs="Calibri"/>
+                <w:sz w:val="22"/>
+                <w:szCs w:val="22"/>
+              </w:rPr>
+              <w:t xml:space="preserve">Gustavo </w:t>
+            </w:r>
+            <w:proofErr w:type="spellStart"/>
+            <w:r>
+              <w:rPr>
+                <w:rFonts w:ascii="Calibri" w:eastAsia="Calibri" w:hAnsi="Calibri" w:cs="Calibri"/>
+                <w:sz w:val="22"/>
+                <w:szCs w:val="22"/>
+              </w:rPr>
+              <w:t>Espindola</w:t>
+            </w:r>
+            <w:proofErr w:type="spellEnd"/>
+          </w:p>
+        </w:tc>
+        <w:tc>
+          <w:tcPr>
+            <w:tcW w:w="4785" w:type="dxa"/>
+          </w:tcPr>
+          <w:p>
+            <w:pPr>
+              <w:widowControl w:val="0"/>
+              <w:contextualSpacing w:val="0"/>
+              <w:rPr>
+                <w:rFonts w:ascii="Calibri" w:eastAsia="Calibri" w:hAnsi="Calibri" w:cs="Calibri"/>
+                <w:sz w:val="22"/>
+                <w:szCs w:val="22"/>
+              </w:rPr>
+            </w:pPr>
+            <w:r>
+              <w:rPr>
+                <w:rFonts w:ascii="Calibri" w:eastAsia="Calibri" w:hAnsi="Calibri" w:cs="Calibri"/>
+                <w:sz w:val="22"/>
+                <w:szCs w:val="22"/>
+              </w:rPr>
+              <w:t>Release candidate 1</w:t>
+            </w:r>
           </w:p>
         </w:tc>
       </w:tr>
@@ -876,7 +897,7 @@
           <w:color w:val="B7B7B7"/>
         </w:rPr>
       </w:pPr>
-      <w:bookmarkStart w:id="8" w:name="_Toc495249572"/>
+      <w:bookmarkStart w:id="8" w:name="_Toc495518742"/>
       <w:r>
         <w:t>Table of Contents</w:t>
       </w:r>
@@ -900,6 +921,13 @@
     </w:p>
     <w:sdt>
       <w:sdtPr>
+        <w:rPr>
+          <w:rFonts w:ascii="Arial" w:eastAsia="Arial" w:hAnsi="Arial" w:cs="Arial"/>
+          <w:color w:val="000000"/>
+          <w:sz w:val="22"/>
+          <w:szCs w:val="22"/>
+          <w:lang w:val="en"/>
+        </w:rPr>
         <w:id w:val="-650522316"/>
         <w:docPartObj>
           <w:docPartGallery w:val="Table of Contents"/>
@@ -908,13 +936,8 @@
       </w:sdtPr>
       <w:sdtEndPr>
         <w:rPr>
-          <w:rFonts w:ascii="Arial" w:eastAsia="Arial" w:hAnsi="Arial" w:cs="Arial"/>
           <w:b/>
           <w:bCs/>
-          <w:color w:val="000000"/>
-          <w:sz w:val="22"/>
-          <w:szCs w:val="22"/>
-          <w:lang w:val="en"/>
         </w:rPr>
       </w:sdtEndPr>
       <w:sdtContent>
@@ -948,7 +971,7 @@
           <w:r>
             <w:fldChar w:fldCharType="separate"/>
           </w:r>
-          <w:hyperlink w:anchor="_Toc495249571" w:history="1">
+          <w:hyperlink w:anchor="_Toc495518741" w:history="1">
             <w:r>
               <w:rPr>
                 <w:rStyle w:val="Hyperlink"/>
@@ -975,7 +998,7 @@
                 <w:noProof/>
                 <w:webHidden/>
               </w:rPr>
-              <w:instrText xml:space="preserve"> PAGEREF _Toc495249571 \h </w:instrText>
+              <w:instrText xml:space="preserve"> PAGEREF _Toc495518741 \h </w:instrText>
             </w:r>
             <w:r>
               <w:rPr>
@@ -1019,7 +1042,7 @@
               <w:lang w:val="de-DE"/>
             </w:rPr>
           </w:pPr>
-          <w:hyperlink w:anchor="_Toc495249572" w:history="1">
+          <w:hyperlink w:anchor="_Toc495518742" w:history="1">
             <w:r>
               <w:rPr>
                 <w:rStyle w:val="Hyperlink"/>
@@ -1046,7 +1069,7 @@
                 <w:noProof/>
                 <w:webHidden/>
               </w:rPr>
-              <w:instrText xml:space="preserve"> PAGEREF _Toc495249572 \h </w:instrText>
+              <w:instrText xml:space="preserve"> PAGEREF _Toc495518742 \h </w:instrText>
             </w:r>
             <w:r>
               <w:rPr>
@@ -1090,7 +1113,7 @@
               <w:lang w:val="de-DE"/>
             </w:rPr>
           </w:pPr>
-          <w:hyperlink w:anchor="_Toc495249573" w:history="1">
+          <w:hyperlink w:anchor="_Toc495518743" w:history="1">
             <w:r>
               <w:rPr>
                 <w:rStyle w:val="Hyperlink"/>
@@ -1117,7 +1140,7 @@
                 <w:noProof/>
                 <w:webHidden/>
               </w:rPr>
-              <w:instrText xml:space="preserve"> PAGEREF _Toc495249573 \h </w:instrText>
+              <w:instrText xml:space="preserve"> PAGEREF _Toc495518743 \h </w:instrText>
             </w:r>
             <w:r>
               <w:rPr>
@@ -1161,7 +1184,7 @@
               <w:lang w:val="de-DE"/>
             </w:rPr>
           </w:pPr>
-          <w:hyperlink w:anchor="_Toc495249574" w:history="1">
+          <w:hyperlink w:anchor="_Toc495518744" w:history="1">
             <w:r>
               <w:rPr>
                 <w:rStyle w:val="Hyperlink"/>
@@ -1188,7 +1211,7 @@
                 <w:noProof/>
                 <w:webHidden/>
               </w:rPr>
-              <w:instrText xml:space="preserve"> PAGEREF _Toc495249574 \h </w:instrText>
+              <w:instrText xml:space="preserve"> PAGEREF _Toc495518744 \h </w:instrText>
             </w:r>
             <w:r>
               <w:rPr>
@@ -1232,7 +1255,7 @@
               <w:lang w:val="de-DE"/>
             </w:rPr>
           </w:pPr>
-          <w:hyperlink w:anchor="_Toc495249575" w:history="1">
+          <w:hyperlink w:anchor="_Toc495518745" w:history="1">
             <w:r>
               <w:rPr>
                 <w:rStyle w:val="Hyperlink"/>
@@ -1259,7 +1282,7 @@
                 <w:noProof/>
                 <w:webHidden/>
               </w:rPr>
-              <w:instrText xml:space="preserve"> PAGEREF _Toc495249575 \h </w:instrText>
+              <w:instrText xml:space="preserve"> PAGEREF _Toc495518745 \h </w:instrText>
             </w:r>
             <w:r>
               <w:rPr>
@@ -1303,7 +1326,7 @@
               <w:lang w:val="de-DE"/>
             </w:rPr>
           </w:pPr>
-          <w:hyperlink w:anchor="_Toc495249576" w:history="1">
+          <w:hyperlink w:anchor="_Toc495518746" w:history="1">
             <w:r>
               <w:rPr>
                 <w:rStyle w:val="Hyperlink"/>
@@ -1330,7 +1353,7 @@
                 <w:noProof/>
                 <w:webHidden/>
               </w:rPr>
-              <w:instrText xml:space="preserve"> PAGEREF _Toc495249576 \h </w:instrText>
+              <w:instrText xml:space="preserve"> PAGEREF _Toc495518746 \h </w:instrText>
             </w:r>
             <w:r>
               <w:rPr>
@@ -1374,7 +1397,7 @@
               <w:lang w:val="de-DE"/>
             </w:rPr>
           </w:pPr>
-          <w:hyperlink w:anchor="_Toc495249577" w:history="1">
+          <w:hyperlink w:anchor="_Toc495518747" w:history="1">
             <w:r>
               <w:rPr>
                 <w:rStyle w:val="Hyperlink"/>
@@ -1401,7 +1424,7 @@
                 <w:noProof/>
                 <w:webHidden/>
               </w:rPr>
-              <w:instrText xml:space="preserve"> PAGEREF _Toc495249577 \h </w:instrText>
+              <w:instrText xml:space="preserve"> PAGEREF _Toc495518747 \h </w:instrText>
             </w:r>
             <w:r>
               <w:rPr>
@@ -1422,6 +1445,77 @@
                 <w:webHidden/>
               </w:rPr>
               <w:t>5</w:t>
+            </w:r>
+            <w:r>
+              <w:rPr>
+                <w:noProof/>
+                <w:webHidden/>
+              </w:rPr>
+              <w:fldChar w:fldCharType="end"/>
+            </w:r>
+          </w:hyperlink>
+        </w:p>
+        <w:p>
+          <w:pPr>
+            <w:pStyle w:val="Verzeichnis2"/>
+            <w:tabs>
+              <w:tab w:val="right" w:leader="dot" w:pos="9350"/>
+            </w:tabs>
+            <w:rPr>
+              <w:rFonts w:asciiTheme="minorHAnsi" w:eastAsiaTheme="minorEastAsia" w:hAnsiTheme="minorHAnsi" w:cstheme="minorBidi"/>
+              <w:noProof/>
+              <w:color w:val="auto"/>
+              <w:lang w:val="de-DE"/>
+            </w:rPr>
+          </w:pPr>
+          <w:hyperlink w:anchor="_Toc495518748" w:history="1">
+            <w:r>
+              <w:rPr>
+                <w:rStyle w:val="Hyperlink"/>
+                <w:noProof/>
+              </w:rPr>
+              <w:t>Operational constraints</w:t>
+            </w:r>
+            <w:r>
+              <w:rPr>
+                <w:noProof/>
+                <w:webHidden/>
+              </w:rPr>
+              <w:tab/>
+            </w:r>
+            <w:r>
+              <w:rPr>
+                <w:noProof/>
+                <w:webHidden/>
+              </w:rPr>
+              <w:fldChar w:fldCharType="begin"/>
+            </w:r>
+            <w:r>
+              <w:rPr>
+                <w:noProof/>
+                <w:webHidden/>
+              </w:rPr>
+              <w:instrText xml:space="preserve"> PAGEREF _Toc495518748 \h </w:instrText>
+            </w:r>
+            <w:r>
+              <w:rPr>
+                <w:noProof/>
+                <w:webHidden/>
+              </w:rPr>
+            </w:r>
+            <w:r>
+              <w:rPr>
+                <w:noProof/>
+                <w:webHidden/>
+              </w:rPr>
+              <w:fldChar w:fldCharType="separate"/>
+            </w:r>
+            <w:r>
+              <w:rPr>
+                <w:noProof/>
+                <w:webHidden/>
+              </w:rPr>
+              <w:t>7</w:t>
             </w:r>
             <w:r>
               <w:rPr>
@@ -1445,7 +1539,7 @@
               <w:lang w:val="de-DE"/>
             </w:rPr>
           </w:pPr>
-          <w:hyperlink w:anchor="_Toc495249578" w:history="1">
+          <w:hyperlink w:anchor="_Toc495518749" w:history="1">
             <w:r>
               <w:rPr>
                 <w:rStyle w:val="Hyperlink"/>
@@ -1472,7 +1566,7 @@
                 <w:noProof/>
                 <w:webHidden/>
               </w:rPr>
-              <w:instrText xml:space="preserve"> PAGEREF _Toc495249578 \h </w:instrText>
+              <w:instrText xml:space="preserve"> PAGEREF _Toc495518749 \h </w:instrText>
             </w:r>
             <w:r>
               <w:rPr>
@@ -1492,7 +1586,7 @@
                 <w:noProof/>
                 <w:webHidden/>
               </w:rPr>
-              <w:t>6</w:t>
+              <w:t>7</w:t>
             </w:r>
             <w:r>
               <w:rPr>
@@ -1516,7 +1610,7 @@
               <w:lang w:val="de-DE"/>
             </w:rPr>
           </w:pPr>
-          <w:hyperlink w:anchor="_Toc495249579" w:history="1">
+          <w:hyperlink w:anchor="_Toc495518750" w:history="1">
             <w:r>
               <w:rPr>
                 <w:rStyle w:val="Hyperlink"/>
@@ -1543,7 +1637,7 @@
                 <w:noProof/>
                 <w:webHidden/>
               </w:rPr>
-              <w:instrText xml:space="preserve"> PAGEREF _Toc495249579 \h </w:instrText>
+              <w:instrText xml:space="preserve"> PAGEREF _Toc495518750 \h </w:instrText>
             </w:r>
             <w:r>
               <w:rPr>
@@ -1563,7 +1657,7 @@
                 <w:noProof/>
                 <w:webHidden/>
               </w:rPr>
-              <w:t>6</w:t>
+              <w:t>7</w:t>
             </w:r>
             <w:r>
               <w:rPr>
@@ -1587,7 +1681,7 @@
               <w:lang w:val="de-DE"/>
             </w:rPr>
           </w:pPr>
-          <w:hyperlink w:anchor="_Toc495249580" w:history="1">
+          <w:hyperlink w:anchor="_Toc495518751" w:history="1">
             <w:r>
               <w:rPr>
                 <w:rStyle w:val="Hyperlink"/>
@@ -1614,7 +1708,7 @@
                 <w:noProof/>
                 <w:webHidden/>
               </w:rPr>
-              <w:instrText xml:space="preserve"> PAGEREF _Toc495249580 \h </w:instrText>
+              <w:instrText xml:space="preserve"> PAGEREF _Toc495518751 \h </w:instrText>
             </w:r>
             <w:r>
               <w:rPr>
@@ -1634,7 +1728,7 @@
                 <w:noProof/>
                 <w:webHidden/>
               </w:rPr>
-              <w:t>6</w:t>
+              <w:t>7</w:t>
             </w:r>
             <w:r>
               <w:rPr>
@@ -1658,7 +1752,7 @@
               <w:lang w:val="de-DE"/>
             </w:rPr>
           </w:pPr>
-          <w:hyperlink w:anchor="_Toc495249581" w:history="1">
+          <w:hyperlink w:anchor="_Toc495518752" w:history="1">
             <w:r>
               <w:rPr>
                 <w:rStyle w:val="Hyperlink"/>
@@ -1685,7 +1779,7 @@
                 <w:noProof/>
                 <w:webHidden/>
               </w:rPr>
-              <w:instrText xml:space="preserve"> PAGEREF _Toc495249581 \h </w:instrText>
+              <w:instrText xml:space="preserve"> PAGEREF _Toc495518752 \h </w:instrText>
             </w:r>
             <w:r>
               <w:rPr>
@@ -1705,7 +1799,7 @@
                 <w:noProof/>
                 <w:webHidden/>
               </w:rPr>
-              <w:t>7</w:t>
+              <w:t>8</w:t>
             </w:r>
             <w:r>
               <w:rPr>
@@ -1729,7 +1823,7 @@
               <w:lang w:val="de-DE"/>
             </w:rPr>
           </w:pPr>
-          <w:hyperlink w:anchor="_Toc495249582" w:history="1">
+          <w:hyperlink w:anchor="_Toc495518753" w:history="1">
             <w:r>
               <w:rPr>
                 <w:rStyle w:val="Hyperlink"/>
@@ -1756,7 +1850,7 @@
                 <w:noProof/>
                 <w:webHidden/>
               </w:rPr>
-              <w:instrText xml:space="preserve"> PAGEREF _Toc495249582 \h </w:instrText>
+              <w:instrText xml:space="preserve"> PAGEREF _Toc495518753 \h </w:instrText>
             </w:r>
             <w:r>
               <w:rPr>
@@ -1776,7 +1870,7 @@
                 <w:noProof/>
                 <w:webHidden/>
               </w:rPr>
-              <w:t>8</w:t>
+              <w:t>9</w:t>
             </w:r>
             <w:r>
               <w:rPr>
@@ -1800,7 +1894,7 @@
               <w:lang w:val="de-DE"/>
             </w:rPr>
           </w:pPr>
-          <w:hyperlink w:anchor="_Toc495249583" w:history="1">
+          <w:hyperlink w:anchor="_Toc495518754" w:history="1">
             <w:r>
               <w:rPr>
                 <w:rStyle w:val="Hyperlink"/>
@@ -1827,7 +1921,7 @@
                 <w:noProof/>
                 <w:webHidden/>
               </w:rPr>
-              <w:instrText xml:space="preserve"> PAGEREF _Toc495249583 \h </w:instrText>
+              <w:instrText xml:space="preserve"> PAGEREF _Toc495518754 \h </w:instrText>
             </w:r>
             <w:r>
               <w:rPr>
@@ -1847,7 +1941,7 @@
                 <w:noProof/>
                 <w:webHidden/>
               </w:rPr>
-              <w:t>8</w:t>
+              <w:t>9</w:t>
             </w:r>
             <w:r>
               <w:rPr>
@@ -1871,7 +1965,7 @@
               <w:lang w:val="de-DE"/>
             </w:rPr>
           </w:pPr>
-          <w:hyperlink w:anchor="_Toc495249584" w:history="1">
+          <w:hyperlink w:anchor="_Toc495518755" w:history="1">
             <w:r>
               <w:rPr>
                 <w:rStyle w:val="Hyperlink"/>
@@ -1898,7 +1992,7 @@
                 <w:noProof/>
                 <w:webHidden/>
               </w:rPr>
-              <w:instrText xml:space="preserve"> PAGEREF _Toc495249584 \h </w:instrText>
+              <w:instrText xml:space="preserve"> PAGEREF _Toc495518755 \h </w:instrText>
             </w:r>
             <w:r>
               <w:rPr>
@@ -1918,7 +2012,7 @@
                 <w:noProof/>
                 <w:webHidden/>
               </w:rPr>
-              <w:t>8</w:t>
+              <w:t>9</w:t>
             </w:r>
             <w:r>
               <w:rPr>
@@ -1942,7 +2036,7 @@
               <w:lang w:val="de-DE"/>
             </w:rPr>
           </w:pPr>
-          <w:hyperlink w:anchor="_Toc495249585" w:history="1">
+          <w:hyperlink w:anchor="_Toc495518756" w:history="1">
             <w:r>
               <w:rPr>
                 <w:rStyle w:val="Hyperlink"/>
@@ -1969,7 +2063,7 @@
                 <w:noProof/>
                 <w:webHidden/>
               </w:rPr>
-              <w:instrText xml:space="preserve"> PAGEREF _Toc495249585 \h </w:instrText>
+              <w:instrText xml:space="preserve"> PAGEREF _Toc495518756 \h </w:instrText>
             </w:r>
             <w:r>
               <w:rPr>
@@ -1989,7 +2083,7 @@
                 <w:noProof/>
                 <w:webHidden/>
               </w:rPr>
-              <w:t>9</w:t>
+              <w:t>10</w:t>
             </w:r>
             <w:r>
               <w:rPr>
@@ -2053,7 +2147,7 @@
         <w:spacing w:before="480" w:after="180" w:line="240" w:lineRule="auto"/>
         <w:contextualSpacing w:val="0"/>
       </w:pPr>
-      <w:bookmarkStart w:id="9" w:name="_Toc495249573"/>
+      <w:bookmarkStart w:id="9" w:name="_Toc495518743"/>
       <w:r>
         <w:t>Introduction</w:t>
       </w:r>
@@ -2065,7 +2159,7 @@
         <w:pStyle w:val="berschrift2"/>
         <w:contextualSpacing w:val="0"/>
       </w:pPr>
-      <w:bookmarkStart w:id="10" w:name="_Toc495249574"/>
+      <w:bookmarkStart w:id="10" w:name="_Toc495518744"/>
       <w:r>
         <w:t>Purpose of the Safety Plan</w:t>
       </w:r>
@@ -2078,13 +2172,6 @@
           <w:color w:val="B7B7B7"/>
         </w:rPr>
       </w:pPr>
-      <w:r>
-        <w:rPr>
-          <w:b/>
-          <w:color w:val="B7B7B7"/>
-        </w:rPr>
-        <w:t>[Instructions: Answer what is the purpose of a safety plan?]</w:t>
-      </w:r>
     </w:p>
     <w:p>
       <w:r>
@@ -2098,6 +2185,15 @@
       </w:r>
       <w:r>
         <w:t>to assign responsibilities for all the parts involved.</w:t>
+      </w:r>
+      <w:r>
+        <w:t xml:space="preserve"> The outcome of this document shall be a clear item </w:t>
+      </w:r>
+      <w:r>
+        <w:t>definition and provide an understanding so that each activity of the safety life-cycle can be performed</w:t>
+      </w:r>
+      <w:r>
+        <w:t>.</w:t>
       </w:r>
     </w:p>
     <w:p>
@@ -2105,7 +2201,7 @@
         <w:pStyle w:val="berschrift2"/>
         <w:contextualSpacing w:val="0"/>
       </w:pPr>
-      <w:bookmarkStart w:id="11" w:name="_Toc495249575"/>
+      <w:bookmarkStart w:id="11" w:name="_Toc495518745"/>
       <w:r>
         <w:t>Scope of the Project</w:t>
       </w:r>
@@ -2158,10 +2254,7 @@
         <w:ind w:firstLine="720"/>
       </w:pPr>
       <w:r>
-        <w:t>Product Development at the Hardwa</w:t>
-      </w:r>
-      <w:r>
-        <w:t>re Level</w:t>
+        <w:t>Product Development at the Hardware Level</w:t>
       </w:r>
     </w:p>
     <w:p>
@@ -2178,7 +2271,7 @@
         <w:pStyle w:val="berschrift2"/>
         <w:contextualSpacing w:val="0"/>
       </w:pPr>
-      <w:bookmarkStart w:id="12" w:name="_Toc495249576"/>
+      <w:bookmarkStart w:id="12" w:name="_Toc495518746"/>
       <w:r>
         <w:t>Deliverables of the Project</w:t>
       </w:r>
@@ -2212,10 +2305,7 @@
     <w:p>
       <w:r>
         <w:tab/>
-        <w:t xml:space="preserve">Technical </w:t>
-      </w:r>
-      <w:r>
-        <w:t>Safety Concept</w:t>
+        <w:t>Technical Safety Concept</w:t>
       </w:r>
     </w:p>
     <w:p>
@@ -2231,325 +2321,12 @@
         <w:pStyle w:val="berschrift1"/>
         <w:contextualSpacing w:val="0"/>
       </w:pPr>
-      <w:bookmarkStart w:id="13" w:name="_Toc495249577"/>
+      <w:bookmarkStart w:id="13" w:name="_Toc495518747"/>
       <w:r>
         <w:lastRenderedPageBreak/>
         <w:t>Item Definition</w:t>
       </w:r>
       <w:bookmarkEnd w:id="13"/>
-    </w:p>
-    <w:p/>
-    <w:p>
-      <w:pPr>
-        <w:rPr>
-          <w:b/>
-          <w:color w:val="B7B7B7"/>
-        </w:rPr>
-      </w:pPr>
-      <w:r>
-        <w:rPr>
-          <w:b/>
-          <w:color w:val="B7B7B7"/>
-        </w:rPr>
-        <w:t xml:space="preserve">[Instructions: </w:t>
-      </w:r>
-    </w:p>
-    <w:p>
-      <w:pPr>
-        <w:rPr>
-          <w:b/>
-          <w:color w:val="B7B7B7"/>
-        </w:rPr>
-      </w:pPr>
-    </w:p>
-    <w:p>
-      <w:pPr>
-        <w:rPr>
-          <w:b/>
-          <w:color w:val="B7B7B7"/>
-        </w:rPr>
-      </w:pPr>
-      <w:r>
-        <w:rPr>
-          <w:b/>
-          <w:color w:val="B7B7B7"/>
-        </w:rPr>
-        <w:t>REQUIRED</w:t>
-      </w:r>
-    </w:p>
-    <w:p>
-      <w:pPr>
-        <w:rPr>
-          <w:b/>
-          <w:color w:val="B7B7B7"/>
-        </w:rPr>
-      </w:pPr>
-    </w:p>
-    <w:p>
-      <w:pPr>
-        <w:rPr>
-          <w:b/>
-          <w:color w:val="B7B7B7"/>
-        </w:rPr>
-      </w:pPr>
-      <w:r>
-        <w:rPr>
-          <w:b/>
-          <w:color w:val="B7B7B7"/>
-        </w:rPr>
-        <w:t>Discuss these key points about the system:</w:t>
-      </w:r>
-    </w:p>
-    <w:p>
-      <w:pPr>
-        <w:rPr>
-          <w:b/>
-          <w:color w:val="B7B7B7"/>
-        </w:rPr>
-      </w:pPr>
-    </w:p>
-    <w:p>
-      <w:pPr>
-        <w:rPr>
-          <w:b/>
-          <w:color w:val="B7B7B7"/>
-        </w:rPr>
-      </w:pPr>
-      <w:r>
-        <w:rPr>
-          <w:b/>
-          <w:color w:val="B7B7B7"/>
-        </w:rPr>
-        <w:t>What is the item in question, and what does the item do?</w:t>
-      </w:r>
-    </w:p>
-    <w:p>
-      <w:pPr>
-        <w:rPr>
-          <w:b/>
-          <w:color w:val="B7B7B7"/>
-        </w:rPr>
-      </w:pPr>
-    </w:p>
-    <w:p>
-      <w:pPr>
-        <w:rPr>
-          <w:b/>
-          <w:color w:val="B7B7B7"/>
-        </w:rPr>
-      </w:pPr>
-      <w:r>
-        <w:rPr>
-          <w:b/>
-          <w:color w:val="B7B7B7"/>
-        </w:rPr>
-        <w:t xml:space="preserve">What are its two main functions? How do they work? </w:t>
-      </w:r>
-    </w:p>
-    <w:p>
-      <w:pPr>
-        <w:rPr>
-          <w:b/>
-          <w:color w:val="B7B7B7"/>
-        </w:rPr>
-      </w:pPr>
-    </w:p>
-    <w:p>
-      <w:pPr>
-        <w:rPr>
-          <w:b/>
-          <w:color w:val="B7B7B7"/>
-        </w:rPr>
-      </w:pPr>
-      <w:r>
-        <w:rPr>
-          <w:b/>
-          <w:color w:val="B7B7B7"/>
-        </w:rPr>
-        <w:t>Which subsystems are responsible for each function?</w:t>
-      </w:r>
-    </w:p>
-    <w:p>
-      <w:pPr>
-        <w:rPr>
-          <w:b/>
-          <w:color w:val="B7B7B7"/>
-        </w:rPr>
-      </w:pPr>
-    </w:p>
-    <w:p>
-      <w:pPr>
-        <w:rPr>
-          <w:b/>
-          <w:color w:val="B7B7B7"/>
-        </w:rPr>
-      </w:pPr>
-      <w:r>
-        <w:rPr>
-          <w:b/>
-          <w:color w:val="B7B7B7"/>
-        </w:rPr>
-        <w:t>What are the boundaries of the item? What subsystems are inside the item? What elements or subsystems are outside of the item?</w:t>
-      </w:r>
-    </w:p>
-    <w:p>
-      <w:pPr>
-        <w:rPr>
-          <w:b/>
-          <w:color w:val="B7B7B7"/>
-        </w:rPr>
-      </w:pPr>
-    </w:p>
-    <w:p>
-      <w:pPr>
-        <w:rPr>
-          <w:b/>
-          <w:color w:val="B7B7B7"/>
-        </w:rPr>
-      </w:pPr>
-      <w:r>
-        <w:rPr>
-          <w:b/>
-          <w:color w:val="B7B7B7"/>
-        </w:rPr>
-        <w:t>OPTIONAL</w:t>
-      </w:r>
-    </w:p>
-    <w:p>
-      <w:pPr>
-        <w:rPr>
-          <w:b/>
-          <w:color w:val="B7B7B7"/>
-        </w:rPr>
-      </w:pPr>
-      <w:r>
-        <w:rPr>
-          <w:b/>
-          <w:color w:val="B7B7B7"/>
-        </w:rPr>
-        <w:t>Option</w:t>
-      </w:r>
-      <w:r>
-        <w:rPr>
-          <w:b/>
-          <w:color w:val="B7B7B7"/>
-        </w:rPr>
-        <w:t>ally, include information about these points as well. These were not included in the lectures, but you might be able to find this information online:</w:t>
-      </w:r>
-    </w:p>
-    <w:p>
-      <w:pPr>
-        <w:numPr>
-          <w:ilvl w:val="0"/>
-          <w:numId w:val="1"/>
-        </w:numPr>
-        <w:ind w:hanging="360"/>
-        <w:contextualSpacing/>
-        <w:rPr>
-          <w:b/>
-          <w:color w:val="B7B7B7"/>
-        </w:rPr>
-      </w:pPr>
-      <w:r>
-        <w:rPr>
-          <w:b/>
-          <w:color w:val="B7B7B7"/>
-        </w:rPr>
-        <w:t>Operational and Environmental Constraints. This could especially be limited to camera performance; lane li</w:t>
-      </w:r>
-      <w:r>
-        <w:rPr>
-          <w:b/>
-          <w:color w:val="B7B7B7"/>
-        </w:rPr>
-        <w:t>nes are difficult to detect in snow, fog, etc</w:t>
-      </w:r>
-    </w:p>
-    <w:p>
-      <w:pPr>
-        <w:numPr>
-          <w:ilvl w:val="0"/>
-          <w:numId w:val="1"/>
-        </w:numPr>
-        <w:ind w:hanging="360"/>
-        <w:contextualSpacing/>
-        <w:rPr>
-          <w:b/>
-          <w:color w:val="B7B7B7"/>
-        </w:rPr>
-      </w:pPr>
-      <w:r>
-        <w:rPr>
-          <w:b/>
-          <w:color w:val="B7B7B7"/>
-        </w:rPr>
-        <w:t>Legal requirements in your country for lane assistance technology</w:t>
-      </w:r>
-    </w:p>
-    <w:p>
-      <w:pPr>
-        <w:numPr>
-          <w:ilvl w:val="0"/>
-          <w:numId w:val="1"/>
-        </w:numPr>
-        <w:ind w:hanging="360"/>
-        <w:contextualSpacing/>
-        <w:rPr>
-          <w:b/>
-          <w:color w:val="B7B7B7"/>
-        </w:rPr>
-      </w:pPr>
-      <w:r>
-        <w:rPr>
-          <w:b/>
-          <w:color w:val="B7B7B7"/>
-        </w:rPr>
-        <w:t>National and International Standards Related to the Item</w:t>
-      </w:r>
-    </w:p>
-    <w:p>
-      <w:pPr>
-        <w:numPr>
-          <w:ilvl w:val="0"/>
-          <w:numId w:val="1"/>
-        </w:numPr>
-        <w:ind w:hanging="360"/>
-        <w:contextualSpacing/>
-        <w:rPr>
-          <w:b/>
-          <w:color w:val="B7B7B7"/>
-        </w:rPr>
-      </w:pPr>
-      <w:r>
-        <w:rPr>
-          <w:b/>
-          <w:color w:val="B7B7B7"/>
-        </w:rPr>
-        <w:t>Records of previously known safety-related incidents or behavioral shortfalls</w:t>
-      </w:r>
-    </w:p>
-    <w:p>
-      <w:pPr>
-        <w:rPr>
-          <w:b/>
-          <w:color w:val="B7B7B7"/>
-        </w:rPr>
-      </w:pPr>
-    </w:p>
-    <w:p>
-      <w:pPr>
-        <w:rPr>
-          <w:b/>
-          <w:color w:val="B7B7B7"/>
-        </w:rPr>
-      </w:pPr>
-      <w:r>
-        <w:rPr>
-          <w:b/>
-          <w:color w:val="B7B7B7"/>
-        </w:rPr>
-        <w:t>]</w:t>
-      </w:r>
     </w:p>
     <w:p/>
     <w:p>
@@ -2620,7 +2397,6 @@
         <w:rPr>
           <w:noProof/>
         </w:rPr>
-        <w:lastRenderedPageBreak/>
         <w:drawing>
           <wp:inline distT="0" distB="0" distL="0" distR="0">
             <wp:extent cx="5943600" cy="3343275"/>
@@ -2725,6 +2501,7 @@
     </w:p>
     <w:p>
       <w:r>
+        <w:lastRenderedPageBreak/>
         <w:t xml:space="preserve">This system is comprised of driver steering torque sensor, electronic power ECU and the actuation unit which is the motor. It is the responsible of correct the trajectory to stay in the lane </w:t>
       </w:r>
       <w:r>
@@ -2738,6 +2515,46 @@
     <w:p>
       <w:r>
         <w:t>The car display ECU and the display itself do NOT form part of this system but part of the functionality of the item is reflected on the display as well as in the steering wheel.</w:t>
+      </w:r>
+    </w:p>
+    <w:p/>
+    <w:p>
+      <w:pPr>
+        <w:rPr>
+          <w:b/>
+        </w:rPr>
+      </w:pPr>
+      <w:r>
+        <w:rPr>
+          <w:b/>
+        </w:rPr>
+        <w:t>Car Display</w:t>
+      </w:r>
+      <w:r>
+        <w:rPr>
+          <w:b/>
+        </w:rPr>
+        <w:t>:</w:t>
+      </w:r>
+    </w:p>
+    <w:p>
+      <w:pPr>
+        <w:rPr>
+          <w:b/>
+        </w:rPr>
+      </w:pPr>
+    </w:p>
+    <w:p>
+      <w:r>
+        <w:t xml:space="preserve">This display gives the information to the driver regarding the state of the system, </w:t>
+      </w:r>
+      <w:proofErr w:type="gramStart"/>
+      <w:r>
+        <w:t>whether or not</w:t>
+      </w:r>
+      <w:proofErr w:type="gramEnd"/>
+      <w:r>
+        <w:t xml:space="preserve"> is activated and if it’s activated whether or not the system is applying force control action over the vehicle.</w:t>
       </w:r>
     </w:p>
     <w:p/>
@@ -2747,9 +2564,11 @@
         <w:pStyle w:val="berschrift2"/>
         <w:contextualSpacing w:val="0"/>
       </w:pPr>
+      <w:bookmarkStart w:id="14" w:name="_Toc495518748"/>
       <w:r>
         <w:t>Operational constraints</w:t>
       </w:r>
+      <w:bookmarkEnd w:id="14"/>
     </w:p>
     <w:p>
       <w:r>
@@ -2801,7 +2620,6 @@
         </w:numPr>
       </w:pPr>
       <w:r>
-        <w:lastRenderedPageBreak/>
         <w:t>The lanes on the road are visible.</w:t>
       </w:r>
     </w:p>
@@ -2816,20 +2634,15 @@
       <w:r>
         <w:t>This system is intended to be used on-road.</w:t>
       </w:r>
-      <w:bookmarkStart w:id="14" w:name="_GoBack"/>
-      <w:bookmarkEnd w:id="14"/>
     </w:p>
     <w:p>
       <w:pPr>
         <w:pStyle w:val="berschrift1"/>
         <w:contextualSpacing w:val="0"/>
       </w:pPr>
-      <w:bookmarkStart w:id="15" w:name="_Toc495249578"/>
-      <w:r>
-        <w:t>G</w:t>
-      </w:r>
-      <w:r>
-        <w:t>oals and Measures</w:t>
+      <w:bookmarkStart w:id="15" w:name="_Toc495518749"/>
+      <w:r>
+        <w:t>Goals and Measures</w:t>
       </w:r>
       <w:bookmarkEnd w:id="15"/>
     </w:p>
@@ -2838,7 +2651,7 @@
         <w:pStyle w:val="berschrift2"/>
         <w:contextualSpacing w:val="0"/>
       </w:pPr>
-      <w:bookmarkStart w:id="16" w:name="_Toc495249579"/>
+      <w:bookmarkStart w:id="16" w:name="_Toc495518750"/>
       <w:r>
         <w:t>Goals</w:t>
       </w:r>
@@ -2851,43 +2664,6 @@
           <w:color w:val="B7B7B7"/>
         </w:rPr>
       </w:pPr>
-      <w:r>
-        <w:rPr>
-          <w:b/>
-          <w:color w:val="B7B7B7"/>
-        </w:rPr>
-        <w:t xml:space="preserve">[Instructions: </w:t>
-      </w:r>
-    </w:p>
-    <w:p>
-      <w:pPr>
-        <w:rPr>
-          <w:b/>
-          <w:color w:val="B7B7B7"/>
-        </w:rPr>
-      </w:pPr>
-      <w:r>
-        <w:rPr>
-          <w:b/>
-          <w:color w:val="B7B7B7"/>
-        </w:rPr>
-        <w:t xml:space="preserve">Describe the major goal of this project; what are we </w:t>
-      </w:r>
-      <w:r>
-        <w:rPr>
-          <w:b/>
-          <w:color w:val="B7B7B7"/>
-        </w:rPr>
-        <w:t>trying to accomplish by analyzing the lane assistance functions with ISO 26262?]</w:t>
-      </w:r>
-    </w:p>
-    <w:p>
-      <w:pPr>
-        <w:rPr>
-          <w:b/>
-          <w:color w:val="B7B7B7"/>
-        </w:rPr>
-      </w:pPr>
     </w:p>
     <w:p>
       <w:r>
@@ -2901,6 +2677,12 @@
       </w:r>
       <w:r>
         <w:t>.</w:t>
+      </w:r>
+      <w:r>
+        <w:t xml:space="preserve"> The outcome of this analysis </w:t>
+      </w:r>
+      <w:r>
+        <w:t>is a set of organization rules and processes which will evidence the quality of the system</w:t>
       </w:r>
     </w:p>
     <w:p>
@@ -2908,7 +2690,7 @@
         <w:pStyle w:val="berschrift2"/>
         <w:contextualSpacing w:val="0"/>
       </w:pPr>
-      <w:bookmarkStart w:id="17" w:name="_Toc495249580"/>
+      <w:bookmarkStart w:id="17" w:name="_Toc495518751"/>
       <w:r>
         <w:t>Measures</w:t>
       </w:r>
@@ -2929,12 +2711,6 @@
           <w:insideV w:val="single" w:sz="8" w:space="0" w:color="000000"/>
         </w:tblBorders>
         <w:tblLayout w:type="fixed"/>
-        <w:tblCellMar>
-          <w:top w:w="0" w:type="dxa"/>
-          <w:left w:w="0" w:type="dxa"/>
-          <w:bottom w:w="0" w:type="dxa"/>
-          <w:right w:w="0" w:type="dxa"/>
-        </w:tblCellMar>
         <w:tblLook w:val="0600" w:firstRow="0" w:lastRow="0" w:firstColumn="0" w:lastColumn="0" w:noHBand="1" w:noVBand="1"/>
       </w:tblPr>
       <w:tblGrid>
@@ -2943,14 +2719,6 @@
         <w:gridCol w:w="3405"/>
       </w:tblGrid>
       <w:tr>
-        <w:tblPrEx>
-          <w:tblCellMar>
-            <w:top w:w="0" w:type="dxa"/>
-            <w:left w:w="0" w:type="dxa"/>
-            <w:bottom w:w="0" w:type="dxa"/>
-            <w:right w:w="0" w:type="dxa"/>
-          </w:tblCellMar>
-        </w:tblPrEx>
         <w:tc>
           <w:tcPr>
             <w:tcW w:w="3750" w:type="dxa"/>
@@ -2989,10 +2757,7 @@
               <w:spacing w:line="240" w:lineRule="auto"/>
             </w:pPr>
             <w:r>
-              <w:t>Re</w:t>
-            </w:r>
-            <w:r>
-              <w:t>sponsibility</w:t>
+              <w:t>Responsibility</w:t>
             </w:r>
           </w:p>
         </w:tc>
@@ -3019,14 +2784,6 @@
         </w:tc>
       </w:tr>
       <w:tr>
-        <w:tblPrEx>
-          <w:tblCellMar>
-            <w:top w:w="0" w:type="dxa"/>
-            <w:left w:w="0" w:type="dxa"/>
-            <w:bottom w:w="0" w:type="dxa"/>
-            <w:right w:w="0" w:type="dxa"/>
-          </w:tblCellMar>
-        </w:tblPrEx>
         <w:trPr>
           <w:trHeight w:val="420"/>
         </w:trPr>
@@ -3092,14 +2849,6 @@
         </w:tc>
       </w:tr>
       <w:tr>
-        <w:tblPrEx>
-          <w:tblCellMar>
-            <w:top w:w="0" w:type="dxa"/>
-            <w:left w:w="0" w:type="dxa"/>
-            <w:bottom w:w="0" w:type="dxa"/>
-            <w:right w:w="0" w:type="dxa"/>
-          </w:tblCellMar>
-        </w:tblPrEx>
         <w:trPr>
           <w:trHeight w:val="420"/>
         </w:trPr>
@@ -3165,14 +2914,6 @@
         </w:tc>
       </w:tr>
       <w:tr>
-        <w:tblPrEx>
-          <w:tblCellMar>
-            <w:top w:w="0" w:type="dxa"/>
-            <w:left w:w="0" w:type="dxa"/>
-            <w:bottom w:w="0" w:type="dxa"/>
-            <w:right w:w="0" w:type="dxa"/>
-          </w:tblCellMar>
-        </w:tblPrEx>
         <w:trPr>
           <w:trHeight w:val="420"/>
         </w:trPr>
@@ -3192,6 +2933,7 @@
               <w:spacing w:line="240" w:lineRule="auto"/>
             </w:pPr>
             <w:r>
+              <w:lastRenderedPageBreak/>
               <w:t>Coordinate and document the planned safety activities</w:t>
             </w:r>
           </w:p>
@@ -3238,14 +2980,6 @@
         </w:tc>
       </w:tr>
       <w:tr>
-        <w:tblPrEx>
-          <w:tblCellMar>
-            <w:top w:w="0" w:type="dxa"/>
-            <w:left w:w="0" w:type="dxa"/>
-            <w:bottom w:w="0" w:type="dxa"/>
-            <w:right w:w="0" w:type="dxa"/>
-          </w:tblCellMar>
-        </w:tblPrEx>
         <w:trPr>
           <w:trHeight w:val="420"/>
         </w:trPr>
@@ -3311,14 +3045,6 @@
         </w:tc>
       </w:tr>
       <w:tr>
-        <w:tblPrEx>
-          <w:tblCellMar>
-            <w:top w:w="0" w:type="dxa"/>
-            <w:left w:w="0" w:type="dxa"/>
-            <w:bottom w:w="0" w:type="dxa"/>
-            <w:right w:w="0" w:type="dxa"/>
-          </w:tblCellMar>
-        </w:tblPrEx>
         <w:trPr>
           <w:trHeight w:val="420"/>
         </w:trPr>
@@ -3384,14 +3110,6 @@
         </w:tc>
       </w:tr>
       <w:tr>
-        <w:tblPrEx>
-          <w:tblCellMar>
-            <w:top w:w="0" w:type="dxa"/>
-            <w:left w:w="0" w:type="dxa"/>
-            <w:bottom w:w="0" w:type="dxa"/>
-            <w:right w:w="0" w:type="dxa"/>
-          </w:tblCellMar>
-        </w:tblPrEx>
         <w:trPr>
           <w:trHeight w:val="420"/>
         </w:trPr>
@@ -3457,14 +3175,6 @@
         </w:tc>
       </w:tr>
       <w:tr>
-        <w:tblPrEx>
-          <w:tblCellMar>
-            <w:top w:w="0" w:type="dxa"/>
-            <w:left w:w="0" w:type="dxa"/>
-            <w:bottom w:w="0" w:type="dxa"/>
-            <w:right w:w="0" w:type="dxa"/>
-          </w:tblCellMar>
-        </w:tblPrEx>
         <w:trPr>
           <w:trHeight w:val="420"/>
         </w:trPr>
@@ -3504,7 +3214,10 @@
               <w:spacing w:line="240" w:lineRule="auto"/>
             </w:pPr>
             <w:r>
-              <w:t>Safety Manager</w:t>
+              <w:t xml:space="preserve">Safety </w:t>
+            </w:r>
+            <w:r>
+              <w:t>Auditor</w:t>
             </w:r>
           </w:p>
         </w:tc>
@@ -3530,14 +3243,6 @@
         </w:tc>
       </w:tr>
       <w:tr>
-        <w:tblPrEx>
-          <w:tblCellMar>
-            <w:top w:w="0" w:type="dxa"/>
-            <w:left w:w="0" w:type="dxa"/>
-            <w:bottom w:w="0" w:type="dxa"/>
-            <w:right w:w="0" w:type="dxa"/>
-          </w:tblCellMar>
-        </w:tblPrEx>
         <w:trPr>
           <w:trHeight w:val="420"/>
         </w:trPr>
@@ -3606,14 +3311,6 @@
         </w:tc>
       </w:tr>
       <w:tr>
-        <w:tblPrEx>
-          <w:tblCellMar>
-            <w:top w:w="0" w:type="dxa"/>
-            <w:left w:w="0" w:type="dxa"/>
-            <w:bottom w:w="0" w:type="dxa"/>
-            <w:right w:w="0" w:type="dxa"/>
-          </w:tblCellMar>
-        </w:tblPrEx>
         <w:trPr>
           <w:trHeight w:val="420"/>
         </w:trPr>
@@ -3633,7 +3330,6 @@
               <w:spacing w:before="60" w:after="60"/>
             </w:pPr>
             <w:r>
-              <w:lastRenderedPageBreak/>
               <w:t>Perform functional safety assessment</w:t>
             </w:r>
           </w:p>
@@ -3686,71 +3382,11 @@
         <w:pStyle w:val="berschrift1"/>
         <w:contextualSpacing w:val="0"/>
       </w:pPr>
-      <w:bookmarkStart w:id="18" w:name="_Toc495249581"/>
+      <w:bookmarkStart w:id="18" w:name="_Toc495518752"/>
       <w:r>
         <w:t>Safety Culture</w:t>
       </w:r>
       <w:bookmarkEnd w:id="18"/>
-    </w:p>
-    <w:p>
-      <w:pPr>
-        <w:rPr>
-          <w:b/>
-          <w:color w:val="B7B7B7"/>
-        </w:rPr>
-      </w:pPr>
-      <w:r>
-        <w:rPr>
-          <w:b/>
-          <w:color w:val="B7B7B7"/>
-        </w:rPr>
-        <w:t xml:space="preserve">[Instructions: </w:t>
-      </w:r>
-    </w:p>
-    <w:p>
-      <w:pPr>
-        <w:rPr>
-          <w:b/>
-          <w:color w:val="B7B7B7"/>
-        </w:rPr>
-      </w:pPr>
-      <w:r>
-        <w:rPr>
-          <w:b/>
-          <w:color w:val="B7B7B7"/>
-        </w:rPr>
-        <w:t>Describe t</w:t>
-      </w:r>
-      <w:r>
-        <w:rPr>
-          <w:b/>
-          <w:color w:val="B7B7B7"/>
-        </w:rPr>
-        <w:t>he characteristics of your company's safety culture. How do these characteristics help maintain your safety culture. Hint: See the lesson about Safety Culture</w:t>
-      </w:r>
-    </w:p>
-    <w:p>
-      <w:pPr>
-        <w:rPr>
-          <w:b/>
-          <w:color w:val="B7B7B7"/>
-        </w:rPr>
-      </w:pPr>
-      <w:r>
-        <w:rPr>
-          <w:b/>
-          <w:color w:val="B7B7B7"/>
-        </w:rPr>
-        <w:t>]</w:t>
-      </w:r>
-    </w:p>
-    <w:p>
-      <w:pPr>
-        <w:rPr>
-          <w:b/>
-          <w:color w:val="B7B7B7"/>
-        </w:rPr>
-      </w:pPr>
     </w:p>
     <w:p>
       <w:pPr>
@@ -3992,6 +3628,7 @@
         <w:rPr>
           <w:color w:val="auto"/>
         </w:rPr>
+        <w:lastRenderedPageBreak/>
         <w:t>We need to measure the completeness of the implementation and ensure the correct testing of each functionality.</w:t>
       </w:r>
     </w:p>
@@ -4000,7 +3637,7 @@
         <w:pStyle w:val="berschrift1"/>
         <w:contextualSpacing w:val="0"/>
       </w:pPr>
-      <w:bookmarkStart w:id="19" w:name="_Toc495249582"/>
+      <w:bookmarkStart w:id="19" w:name="_Toc495518753"/>
       <w:r>
         <w:t>Safety Lifecycle Tailoring</w:t>
       </w:r>
@@ -4089,7 +3726,6 @@
         <w:rPr>
           <w:color w:val="auto"/>
         </w:rPr>
-        <w:lastRenderedPageBreak/>
         <w:t>The next phases are out of the scope for this project:</w:t>
       </w:r>
     </w:p>
@@ -4134,12 +3770,9 @@
         <w:pStyle w:val="berschrift1"/>
         <w:contextualSpacing w:val="0"/>
       </w:pPr>
-      <w:bookmarkStart w:id="20" w:name="_Toc495249583"/>
-      <w:r>
-        <w:t>R</w:t>
-      </w:r>
-      <w:r>
-        <w:t>oles</w:t>
+      <w:bookmarkStart w:id="20" w:name="_Toc495518754"/>
+      <w:r>
+        <w:t>Roles</w:t>
       </w:r>
       <w:bookmarkEnd w:id="20"/>
     </w:p>
@@ -4219,7 +3852,15 @@
               <w:contextualSpacing w:val="0"/>
             </w:pPr>
             <w:r>
-              <w:t>Functional Safety  Manager- Item Level</w:t>
+              <w:t xml:space="preserve">Functional </w:t>
+            </w:r>
+            <w:proofErr w:type="gramStart"/>
+            <w:r>
+              <w:t>Safety  Manager</w:t>
+            </w:r>
+            <w:proofErr w:type="gramEnd"/>
+            <w:r>
+              <w:t>- Item Level</w:t>
             </w:r>
           </w:p>
         </w:tc>
@@ -4249,7 +3890,15 @@
               <w:contextualSpacing w:val="0"/>
             </w:pPr>
             <w:r>
-              <w:t>Functional Safety  Engineer- Item Level</w:t>
+              <w:t xml:space="preserve">Functional </w:t>
+            </w:r>
+            <w:proofErr w:type="gramStart"/>
+            <w:r>
+              <w:t>Safety  Engineer</w:t>
+            </w:r>
+            <w:proofErr w:type="gramEnd"/>
+            <w:r>
+              <w:t>- Item Level</w:t>
             </w:r>
           </w:p>
         </w:tc>
@@ -4309,7 +3958,15 @@
               <w:contextualSpacing w:val="0"/>
             </w:pPr>
             <w:r>
-              <w:t>Functional Safety  Manager- Component Level</w:t>
+              <w:t xml:space="preserve">Functional </w:t>
+            </w:r>
+            <w:proofErr w:type="gramStart"/>
+            <w:r>
+              <w:t>Safety  Manager</w:t>
+            </w:r>
+            <w:proofErr w:type="gramEnd"/>
+            <w:r>
+              <w:t>- Component Level</w:t>
             </w:r>
           </w:p>
         </w:tc>
@@ -4339,7 +3996,15 @@
               <w:contextualSpacing w:val="0"/>
             </w:pPr>
             <w:r>
-              <w:t>Functional Safety  Engineer- Component Level</w:t>
+              <w:t xml:space="preserve">Functional </w:t>
+            </w:r>
+            <w:proofErr w:type="gramStart"/>
+            <w:r>
+              <w:t>Safety  Engineer</w:t>
+            </w:r>
+            <w:proofErr w:type="gramEnd"/>
+            <w:r>
+              <w:t>- Component Level</w:t>
             </w:r>
           </w:p>
         </w:tc>
@@ -4413,10 +4078,7 @@
               <w:contextualSpacing w:val="0"/>
             </w:pPr>
             <w:r>
-              <w:t>OE</w:t>
-            </w:r>
-            <w:r>
-              <w:t>M or external</w:t>
+              <w:t>OEM or external</w:t>
             </w:r>
           </w:p>
         </w:tc>
@@ -4428,152 +4090,12 @@
         <w:pStyle w:val="berschrift1"/>
         <w:contextualSpacing w:val="0"/>
       </w:pPr>
-      <w:bookmarkStart w:id="21" w:name="_Toc495249584"/>
+      <w:bookmarkStart w:id="21" w:name="_Toc495518755"/>
       <w:r>
         <w:t>Development Interface Agreement</w:t>
       </w:r>
       <w:bookmarkEnd w:id="21"/>
     </w:p>
-    <w:p/>
-    <w:p>
-      <w:pPr>
-        <w:rPr>
-          <w:b/>
-          <w:color w:val="B7B7B7"/>
-        </w:rPr>
-      </w:pPr>
-      <w:r>
-        <w:rPr>
-          <w:b/>
-          <w:color w:val="B7B7B7"/>
-        </w:rPr>
-        <w:t>[Instructions:</w:t>
-      </w:r>
-    </w:p>
-    <w:p>
-      <w:pPr>
-        <w:rPr>
-          <w:b/>
-          <w:color w:val="B7B7B7"/>
-        </w:rPr>
-      </w:pPr>
-      <w:r>
-        <w:rPr>
-          <w:b/>
-          <w:color w:val="B7B7B7"/>
-        </w:rPr>
-        <w:t xml:space="preserve">Assume in this project that you work for the tier-1 organization as described in the above roles table. You are taking on the role of both the functional safety manager and functional safety engineer. </w:t>
-      </w:r>
-    </w:p>
-    <w:p>
-      <w:pPr>
-        <w:rPr>
-          <w:b/>
-          <w:color w:val="B7B7B7"/>
-        </w:rPr>
-      </w:pPr>
-      <w:r>
-        <w:rPr>
-          <w:b/>
-          <w:color w:val="B7B7B7"/>
-        </w:rPr>
-        <w:t xml:space="preserve"> </w:t>
-      </w:r>
-    </w:p>
-    <w:p>
-      <w:pPr>
-        <w:rPr>
-          <w:b/>
-          <w:color w:val="B7B7B7"/>
-        </w:rPr>
-      </w:pPr>
-      <w:r>
-        <w:rPr>
-          <w:b/>
-          <w:color w:val="B7B7B7"/>
-        </w:rPr>
-        <w:t>Please answer the following questions:</w:t>
-      </w:r>
-    </w:p>
-    <w:p>
-      <w:pPr>
-        <w:rPr>
-          <w:b/>
-          <w:color w:val="B7B7B7"/>
-        </w:rPr>
-      </w:pPr>
-    </w:p>
-    <w:p>
-      <w:pPr>
-        <w:numPr>
-          <w:ilvl w:val="0"/>
-          <w:numId w:val="3"/>
-        </w:numPr>
-        <w:ind w:hanging="360"/>
-        <w:contextualSpacing/>
-        <w:rPr>
-          <w:b/>
-          <w:color w:val="B7B7B7"/>
-        </w:rPr>
-      </w:pPr>
-      <w:r>
-        <w:rPr>
-          <w:b/>
-          <w:color w:val="B7B7B7"/>
-        </w:rPr>
-        <w:t xml:space="preserve">What is the </w:t>
-      </w:r>
-      <w:r>
-        <w:rPr>
-          <w:b/>
-          <w:color w:val="B7B7B7"/>
-        </w:rPr>
-        <w:t>purpose of a development interface agreement?</w:t>
-      </w:r>
-    </w:p>
-    <w:p>
-      <w:pPr>
-        <w:numPr>
-          <w:ilvl w:val="0"/>
-          <w:numId w:val="3"/>
-        </w:numPr>
-        <w:ind w:hanging="360"/>
-        <w:contextualSpacing/>
-        <w:rPr>
-          <w:b/>
-          <w:color w:val="B7B7B7"/>
-        </w:rPr>
-      </w:pPr>
-      <w:r>
-        <w:rPr>
-          <w:b/>
-          <w:color w:val="B7B7B7"/>
-        </w:rPr>
-        <w:t>What will be the responsibilities of your company versus the responsibilities of the OEM? Hint: In this project, the OEM is supplying a functioning lane assistance system. Your company needs to analyze and m</w:t>
-      </w:r>
-      <w:r>
-        <w:rPr>
-          <w:b/>
-          <w:color w:val="B7B7B7"/>
-        </w:rPr>
-        <w:t>odify the various sub-systems from a functional safety viewpoint.</w:t>
-      </w:r>
-    </w:p>
-    <w:p>
-      <w:pPr>
-        <w:rPr>
-          <w:b/>
-          <w:color w:val="B7B7B7"/>
-        </w:rPr>
-      </w:pPr>
-      <w:r>
-        <w:rPr>
-          <w:b/>
-          <w:color w:val="B7B7B7"/>
-        </w:rPr>
-        <w:t>]</w:t>
-      </w:r>
-    </w:p>
     <w:p>
       <w:pPr>
         <w:rPr>
@@ -4604,7 +4126,6 @@
         <w:rPr>
           <w:color w:val="auto"/>
         </w:rPr>
-        <w:lastRenderedPageBreak/>
         <w:t xml:space="preserve">The </w:t>
       </w:r>
       <w:r>
@@ -4685,6 +4206,7 @@
         <w:rPr>
           <w:color w:val="auto"/>
         </w:rPr>
+        <w:lastRenderedPageBreak/>
         <w:t xml:space="preserve">Previous requirements </w:t>
       </w:r>
     </w:p>
@@ -4923,13 +4445,12 @@
         <w:pStyle w:val="berschrift1"/>
         <w:contextualSpacing w:val="0"/>
       </w:pPr>
-      <w:bookmarkStart w:id="22" w:name="_Toc495249585"/>
+      <w:bookmarkStart w:id="22" w:name="_Toc495518756"/>
       <w:r>
         <w:t>Confirmation Measures</w:t>
       </w:r>
       <w:bookmarkEnd w:id="22"/>
     </w:p>
-    <w:p/>
     <w:p>
       <w:pPr>
         <w:rPr>
@@ -4937,168 +4458,50 @@
           <w:color w:val="B7B7B7"/>
         </w:rPr>
       </w:pPr>
-      <w:r>
-        <w:rPr>
-          <w:b/>
-          <w:color w:val="B7B7B7"/>
-        </w:rPr>
-        <w:t xml:space="preserve">[Instructions: </w:t>
-      </w:r>
-    </w:p>
-    <w:p>
-      <w:pPr>
-        <w:rPr>
-          <w:b/>
-          <w:color w:val="B7B7B7"/>
-        </w:rPr>
-      </w:pPr>
-      <w:r>
-        <w:rPr>
-          <w:b/>
-          <w:color w:val="B7B7B7"/>
-        </w:rPr>
-        <w:t>Please answer the following questions:</w:t>
-      </w:r>
-    </w:p>
-    <w:p>
-      <w:pPr>
-        <w:rPr>
-          <w:b/>
-          <w:color w:val="B7B7B7"/>
-        </w:rPr>
-      </w:pPr>
-    </w:p>
-    <w:p>
-      <w:pPr>
-        <w:numPr>
-          <w:ilvl w:val="0"/>
-          <w:numId w:val="2"/>
-        </w:numPr>
-        <w:ind w:hanging="360"/>
-        <w:contextualSpacing/>
-        <w:rPr>
-          <w:b/>
-          <w:color w:val="B7B7B7"/>
-        </w:rPr>
-      </w:pPr>
-      <w:r>
-        <w:rPr>
-          <w:b/>
-          <w:color w:val="B7B7B7"/>
-        </w:rPr>
-        <w:t>What is the main purpose of confirmation measures?</w:t>
-      </w:r>
-    </w:p>
-    <w:p>
-      <w:pPr>
-        <w:numPr>
-          <w:ilvl w:val="0"/>
-          <w:numId w:val="2"/>
-        </w:numPr>
-        <w:ind w:hanging="360"/>
-        <w:contextualSpacing/>
-        <w:rPr>
-          <w:b/>
-          <w:color w:val="B7B7B7"/>
-        </w:rPr>
-      </w:pPr>
-      <w:r>
-        <w:rPr>
-          <w:b/>
-          <w:color w:val="B7B7B7"/>
-        </w:rPr>
-        <w:t>What is a confirmation review?</w:t>
-      </w:r>
-    </w:p>
-    <w:p>
-      <w:pPr>
-        <w:numPr>
-          <w:ilvl w:val="0"/>
-          <w:numId w:val="2"/>
-        </w:numPr>
-        <w:ind w:hanging="360"/>
-        <w:contextualSpacing/>
-        <w:rPr>
-          <w:b/>
-          <w:color w:val="B7B7B7"/>
-        </w:rPr>
-      </w:pPr>
-      <w:r>
-        <w:rPr>
-          <w:b/>
-          <w:color w:val="B7B7B7"/>
-        </w:rPr>
-        <w:t>What is a functional safet</w:t>
-      </w:r>
-      <w:r>
-        <w:rPr>
-          <w:b/>
-          <w:color w:val="B7B7B7"/>
-        </w:rPr>
-        <w:t>y audit?</w:t>
-      </w:r>
-    </w:p>
-    <w:p>
-      <w:pPr>
-        <w:numPr>
-          <w:ilvl w:val="0"/>
-          <w:numId w:val="2"/>
-        </w:numPr>
-        <w:ind w:hanging="360"/>
-        <w:contextualSpacing/>
-        <w:rPr>
-          <w:b/>
-          <w:color w:val="B7B7B7"/>
-        </w:rPr>
-      </w:pPr>
-      <w:r>
-        <w:rPr>
-          <w:b/>
-          <w:color w:val="B7B7B7"/>
-        </w:rPr>
-        <w:t>What is a functional safety assessment?</w:t>
-      </w:r>
-    </w:p>
-    <w:p>
-      <w:pPr>
-        <w:rPr>
-          <w:b/>
-          <w:color w:val="B7B7B7"/>
-        </w:rPr>
-      </w:pPr>
-      <w:r>
-        <w:rPr>
-          <w:b/>
-          <w:color w:val="B7B7B7"/>
-        </w:rPr>
-        <w:t>]</w:t>
-      </w:r>
-    </w:p>
-    <w:p>
-      <w:pPr>
-        <w:rPr>
-          <w:b/>
-          <w:color w:val="B7B7B7"/>
-        </w:rPr>
-      </w:pPr>
-    </w:p>
-    <w:p>
-      <w:pPr>
-        <w:rPr>
-          <w:color w:val="auto"/>
-        </w:rPr>
-      </w:pPr>
-      <w:r>
-        <w:rPr>
-          <w:color w:val="auto"/>
-        </w:rPr>
-        <w:t>The next confirmation measurements are intended to</w:t>
-      </w:r>
-      <w:r>
-        <w:rPr>
-          <w:color w:val="auto"/>
-        </w:rPr>
-        <w:t xml:space="preserve"> ensure that this project is complaint to the ISO 26262 and that it’s being applied in a way that improves the system safety</w:t>
+      <w:bookmarkStart w:id="23" w:name="_GoBack"/>
+      <w:bookmarkEnd w:id="23"/>
+    </w:p>
+    <w:p>
+      <w:pPr>
+        <w:rPr>
+          <w:color w:val="auto"/>
+        </w:rPr>
+      </w:pPr>
+      <w:r>
+        <w:rPr>
+          <w:color w:val="auto"/>
+        </w:rPr>
+        <w:t xml:space="preserve">The next confirmation measurements are </w:t>
+      </w:r>
+      <w:r>
+        <w:rPr>
+          <w:color w:val="auto"/>
+        </w:rPr>
+        <w:t>to be performed</w:t>
+      </w:r>
+      <w:r>
+        <w:rPr>
+          <w:color w:val="auto"/>
+        </w:rPr>
+        <w:t xml:space="preserve"> to</w:t>
+      </w:r>
+      <w:r>
+        <w:rPr>
+          <w:color w:val="auto"/>
+        </w:rPr>
+        <w:t xml:space="preserve"> ensure that this project is complaint </w:t>
+      </w:r>
+      <w:r>
+        <w:rPr>
+          <w:color w:val="auto"/>
+        </w:rPr>
+        <w:t>with</w:t>
+      </w:r>
+      <w:r>
+        <w:rPr>
+          <w:color w:val="auto"/>
+        </w:rPr>
+        <w:t xml:space="preserve"> the ISO 26262 and that it’s being applied in a way that improves the system safety</w:t>
       </w:r>
       <w:r>
         <w:rPr>
@@ -5257,10 +4660,7 @@
     <w:p/>
     <w:p>
       <w:r>
-        <w:t>There might also be a "Supporting Process Management" section that would cover "Part 8: Supporting Processes" of the ISO 26262 functional safety standard. This would include descriptions of how the company handles requirements management, change management</w:t>
-      </w:r>
-      <w:r>
-        <w:t>, configuration management, documentation management, and software tool usage and confidence.</w:t>
+        <w:t>There might also be a "Supporting Process Management" section that would cover "Part 8: Supporting Processes" of the ISO 26262 functional safety standard. This would include descriptions of how the company handles requirements management, change management, configuration management, documentation management, and software tool usage and confidence.</w:t>
       </w:r>
     </w:p>
     <w:p/>
@@ -6598,9 +5998,7 @@
       <w:tblStyleRowBandSize w:val="1"/>
       <w:tblStyleColBandSize w:val="1"/>
       <w:tblCellMar>
-        <w:top w:w="0" w:type="dxa"/>
         <w:left w:w="115" w:type="dxa"/>
-        <w:bottom w:w="0" w:type="dxa"/>
         <w:right w:w="115" w:type="dxa"/>
       </w:tblCellMar>
     </w:tblPr>
@@ -6629,12 +6027,6 @@
     <w:tblPr>
       <w:tblStyleRowBandSize w:val="1"/>
       <w:tblStyleColBandSize w:val="1"/>
-      <w:tblCellMar>
-        <w:top w:w="0" w:type="dxa"/>
-        <w:left w:w="0" w:type="dxa"/>
-        <w:bottom w:w="0" w:type="dxa"/>
-        <w:right w:w="0" w:type="dxa"/>
-      </w:tblCellMar>
     </w:tblPr>
   </w:style>
   <w:style w:type="table" w:customStyle="1" w:styleId="a1">
@@ -6651,9 +6043,7 @@
       <w:tblStyleRowBandSize w:val="1"/>
       <w:tblStyleColBandSize w:val="1"/>
       <w:tblCellMar>
-        <w:top w:w="0" w:type="dxa"/>
         <w:left w:w="115" w:type="dxa"/>
-        <w:bottom w:w="0" w:type="dxa"/>
         <w:right w:w="115" w:type="dxa"/>
       </w:tblCellMar>
     </w:tblPr>
@@ -7036,7 +6426,7 @@
 </file>
 
 <file path=customXml/itemProps1.xml><?xml version="1.0" encoding="utf-8"?>
-<ds:datastoreItem xmlns:ds="http://schemas.openxmlformats.org/officeDocument/2006/customXml" ds:itemID="{20FFEE20-675F-4A5C-95E9-32CFE2A524F5}">
+<ds:datastoreItem xmlns:ds="http://schemas.openxmlformats.org/officeDocument/2006/customXml" ds:itemID="{3D341BBF-AAD3-4957-AE4D-3BA2629CFACB}">
   <ds:schemaRefs>
     <ds:schemaRef ds:uri="http://schemas.openxmlformats.org/officeDocument/2006/bibliography"/>
   </ds:schemaRefs>

</xml_diff>

<commit_message>
Minor Fix in tags
</commit_message>
<xml_diff>
--- a/Template_Files/01_SafetyPlan_LaneAssistance_Template.docx
+++ b/Template_Files/01_SafetyPlan_LaneAssistance_Template.docx
@@ -2164,10 +2164,18 @@
         <w:t>to assign responsibilities for all the parts involved.</w:t>
       </w:r>
       <w:r>
-        <w:t xml:space="preserve"> The outcome of this document shall be a clear item </w:t>
-      </w:r>
-      <w:r>
-        <w:t>definition and provide an understanding so that each activity of the safety life-cycle can be performed</w:t>
+        <w:t xml:space="preserve"> The outcome of this document shall be a </w:t>
+      </w:r>
+      <w:r>
+        <w:rPr>
+          <w:color w:val="auto"/>
+        </w:rPr>
+        <w:t xml:space="preserve">clear item definition </w:t>
+      </w:r>
+      <w:bookmarkStart w:id="11" w:name="_GoBack"/>
+      <w:bookmarkEnd w:id="11"/>
+      <w:r>
+        <w:t>and provide an understanding so that each activity of the safety life-cycle can be performed</w:t>
       </w:r>
       <w:r>
         <w:t>.</w:t>
@@ -2178,11 +2186,11 @@
         <w:pStyle w:val="berschrift2"/>
         <w:contextualSpacing w:val="0"/>
       </w:pPr>
-      <w:bookmarkStart w:id="11" w:name="_Toc495518745"/>
+      <w:bookmarkStart w:id="12" w:name="_Toc495518745"/>
       <w:r>
         <w:t>Scope of the Project</w:t>
       </w:r>
-      <w:bookmarkEnd w:id="11"/>
+      <w:bookmarkEnd w:id="12"/>
     </w:p>
     <w:p/>
     <w:p>
@@ -2248,11 +2256,11 @@
         <w:pStyle w:val="berschrift2"/>
         <w:contextualSpacing w:val="0"/>
       </w:pPr>
-      <w:bookmarkStart w:id="12" w:name="_Toc495518746"/>
+      <w:bookmarkStart w:id="13" w:name="_Toc495518746"/>
       <w:r>
         <w:t>Deliverables of the Project</w:t>
       </w:r>
-      <w:bookmarkEnd w:id="12"/>
+      <w:bookmarkEnd w:id="13"/>
     </w:p>
     <w:p/>
     <w:p>
@@ -2299,12 +2307,12 @@
         <w:pStyle w:val="berschrift1"/>
         <w:contextualSpacing w:val="0"/>
       </w:pPr>
-      <w:bookmarkStart w:id="13" w:name="_Toc495518747"/>
+      <w:bookmarkStart w:id="14" w:name="_Toc495518747"/>
       <w:r>
         <w:lastRenderedPageBreak/>
         <w:t>Item Definition</w:t>
       </w:r>
-      <w:bookmarkEnd w:id="13"/>
+      <w:bookmarkEnd w:id="14"/>
     </w:p>
     <w:p/>
     <w:p>
@@ -2540,11 +2548,11 @@
         <w:pStyle w:val="berschrift2"/>
         <w:contextualSpacing w:val="0"/>
       </w:pPr>
-      <w:bookmarkStart w:id="14" w:name="_Toc495518748"/>
+      <w:bookmarkStart w:id="15" w:name="_Toc495518748"/>
       <w:r>
         <w:t>Operational constraints</w:t>
       </w:r>
-      <w:bookmarkEnd w:id="14"/>
+      <w:bookmarkEnd w:id="15"/>
     </w:p>
     <w:p>
       <w:r>
@@ -2616,22 +2624,22 @@
         <w:pStyle w:val="berschrift1"/>
         <w:contextualSpacing w:val="0"/>
       </w:pPr>
-      <w:bookmarkStart w:id="15" w:name="_Toc495518749"/>
+      <w:bookmarkStart w:id="16" w:name="_Toc495518749"/>
       <w:r>
         <w:t>Goals and Measures</w:t>
       </w:r>
-      <w:bookmarkEnd w:id="15"/>
+      <w:bookmarkEnd w:id="16"/>
     </w:p>
     <w:p>
       <w:pPr>
         <w:pStyle w:val="berschrift2"/>
         <w:contextualSpacing w:val="0"/>
       </w:pPr>
-      <w:bookmarkStart w:id="16" w:name="_Toc495518750"/>
+      <w:bookmarkStart w:id="17" w:name="_Toc495518750"/>
       <w:r>
         <w:t>Goals</w:t>
       </w:r>
-      <w:bookmarkEnd w:id="16"/>
+      <w:bookmarkEnd w:id="17"/>
     </w:p>
     <w:p>
       <w:pPr>
@@ -2665,10 +2673,7 @@
     <w:p/>
     <w:p/>
     <w:p/>
-    <w:p>
-      <w:bookmarkStart w:id="17" w:name="_GoBack"/>
-      <w:bookmarkEnd w:id="17"/>
-    </w:p>
+    <w:p/>
     <w:p>
       <w:pPr>
         <w:pStyle w:val="berschrift2"/>
@@ -6409,7 +6414,7 @@
 </file>
 
 <file path=customXml/itemProps1.xml><?xml version="1.0" encoding="utf-8"?>
-<ds:datastoreItem xmlns:ds="http://schemas.openxmlformats.org/officeDocument/2006/customXml" ds:itemID="{1105F593-4D63-4378-8044-D090E9BF9D1F}">
+<ds:datastoreItem xmlns:ds="http://schemas.openxmlformats.org/officeDocument/2006/customXml" ds:itemID="{611B0A04-A019-4F71-B9D3-29AFF5A9B67B}">
   <ds:schemaRefs>
     <ds:schemaRef ds:uri="http://schemas.openxmlformats.org/officeDocument/2006/bibliography"/>
   </ds:schemaRefs>

</xml_diff>

<commit_message>
Applied fixes and reformated the exported files
</commit_message>
<xml_diff>
--- a/Template_Files/01_SafetyPlan_LaneAssistance_Template.docx
+++ b/Template_Files/01_SafetyPlan_LaneAssistance_Template.docx
@@ -538,131 +538,137 @@
                 <w:sz w:val="22"/>
                 <w:szCs w:val="22"/>
               </w:rPr>
-              <w:t xml:space="preserve">Gustavo </w:t>
-            </w:r>
-            <w:proofErr w:type="spellStart"/>
-            <w:r>
+              <w:t>Gustavo Espindola</w:t>
+            </w:r>
+          </w:p>
+        </w:tc>
+        <w:tc>
+          <w:tcPr>
+            <w:tcW w:w="4785" w:type="dxa"/>
+          </w:tcPr>
+          <w:p>
+            <w:pPr>
+              <w:widowControl w:val="0"/>
+              <w:contextualSpacing w:val="0"/>
               <w:rPr>
                 <w:rFonts w:ascii="Calibri" w:eastAsia="Calibri" w:hAnsi="Calibri" w:cs="Calibri"/>
                 <w:sz w:val="22"/>
                 <w:szCs w:val="22"/>
               </w:rPr>
-              <w:t>Espindola</w:t>
-            </w:r>
-            <w:proofErr w:type="spellEnd"/>
-          </w:p>
-        </w:tc>
-        <w:tc>
-          <w:tcPr>
-            <w:tcW w:w="4785" w:type="dxa"/>
-          </w:tcPr>
-          <w:p>
-            <w:pPr>
-              <w:widowControl w:val="0"/>
-              <w:contextualSpacing w:val="0"/>
+            </w:pPr>
+            <w:r>
               <w:rPr>
                 <w:rFonts w:ascii="Calibri" w:eastAsia="Calibri" w:hAnsi="Calibri" w:cs="Calibri"/>
                 <w:sz w:val="22"/>
                 <w:szCs w:val="22"/>
               </w:rPr>
-            </w:pPr>
-            <w:r>
+              <w:t>First draft</w:t>
+            </w:r>
+          </w:p>
+        </w:tc>
+      </w:tr>
+      <w:tr>
+        <w:tc>
+          <w:tcPr>
+            <w:tcW w:w="1470" w:type="dxa"/>
+          </w:tcPr>
+          <w:p>
+            <w:pPr>
+              <w:widowControl w:val="0"/>
+              <w:contextualSpacing w:val="0"/>
               <w:rPr>
                 <w:rFonts w:ascii="Calibri" w:eastAsia="Calibri" w:hAnsi="Calibri" w:cs="Calibri"/>
                 <w:sz w:val="22"/>
                 <w:szCs w:val="22"/>
               </w:rPr>
-              <w:t>First draft</w:t>
-            </w:r>
-          </w:p>
-        </w:tc>
-      </w:tr>
-      <w:tr>
-        <w:tc>
-          <w:tcPr>
-            <w:tcW w:w="1470" w:type="dxa"/>
-          </w:tcPr>
-          <w:p>
-            <w:pPr>
-              <w:widowControl w:val="0"/>
-              <w:contextualSpacing w:val="0"/>
+            </w:pPr>
+            <w:r>
               <w:rPr>
                 <w:rFonts w:ascii="Calibri" w:eastAsia="Calibri" w:hAnsi="Calibri" w:cs="Calibri"/>
                 <w:sz w:val="22"/>
                 <w:szCs w:val="22"/>
               </w:rPr>
-            </w:pPr>
-            <w:r>
+              <w:t>11.10.2017</w:t>
+            </w:r>
+          </w:p>
+        </w:tc>
+        <w:tc>
+          <w:tcPr>
+            <w:tcW w:w="1275" w:type="dxa"/>
+          </w:tcPr>
+          <w:p>
+            <w:pPr>
+              <w:widowControl w:val="0"/>
+              <w:contextualSpacing w:val="0"/>
               <w:rPr>
                 <w:rFonts w:ascii="Calibri" w:eastAsia="Calibri" w:hAnsi="Calibri" w:cs="Calibri"/>
                 <w:sz w:val="22"/>
                 <w:szCs w:val="22"/>
               </w:rPr>
-              <w:t>11.10.2017</w:t>
-            </w:r>
-          </w:p>
-        </w:tc>
-        <w:tc>
-          <w:tcPr>
-            <w:tcW w:w="1275" w:type="dxa"/>
-          </w:tcPr>
-          <w:p>
-            <w:pPr>
-              <w:widowControl w:val="0"/>
-              <w:contextualSpacing w:val="0"/>
+            </w:pPr>
+            <w:r>
               <w:rPr>
                 <w:rFonts w:ascii="Calibri" w:eastAsia="Calibri" w:hAnsi="Calibri" w:cs="Calibri"/>
                 <w:sz w:val="22"/>
                 <w:szCs w:val="22"/>
               </w:rPr>
-            </w:pPr>
-            <w:r>
+              <w:t>1.0</w:t>
+            </w:r>
+          </w:p>
+        </w:tc>
+        <w:tc>
+          <w:tcPr>
+            <w:tcW w:w="2100" w:type="dxa"/>
+          </w:tcPr>
+          <w:p>
+            <w:pPr>
+              <w:widowControl w:val="0"/>
+              <w:contextualSpacing w:val="0"/>
               <w:rPr>
                 <w:rFonts w:ascii="Calibri" w:eastAsia="Calibri" w:hAnsi="Calibri" w:cs="Calibri"/>
                 <w:sz w:val="22"/>
                 <w:szCs w:val="22"/>
               </w:rPr>
-              <w:t>1.0</w:t>
-            </w:r>
-          </w:p>
-        </w:tc>
-        <w:tc>
-          <w:tcPr>
-            <w:tcW w:w="2100" w:type="dxa"/>
-          </w:tcPr>
-          <w:p>
-            <w:pPr>
-              <w:widowControl w:val="0"/>
-              <w:contextualSpacing w:val="0"/>
+            </w:pPr>
+            <w:r>
               <w:rPr>
                 <w:rFonts w:ascii="Calibri" w:eastAsia="Calibri" w:hAnsi="Calibri" w:cs="Calibri"/>
                 <w:sz w:val="22"/>
                 <w:szCs w:val="22"/>
               </w:rPr>
-            </w:pPr>
-            <w:r>
+              <w:t>Gustavo Espindola</w:t>
+            </w:r>
+          </w:p>
+        </w:tc>
+        <w:tc>
+          <w:tcPr>
+            <w:tcW w:w="4785" w:type="dxa"/>
+          </w:tcPr>
+          <w:p>
+            <w:pPr>
+              <w:widowControl w:val="0"/>
+              <w:contextualSpacing w:val="0"/>
               <w:rPr>
                 <w:rFonts w:ascii="Calibri" w:eastAsia="Calibri" w:hAnsi="Calibri" w:cs="Calibri"/>
                 <w:sz w:val="22"/>
                 <w:szCs w:val="22"/>
               </w:rPr>
-              <w:t xml:space="preserve">Gustavo </w:t>
-            </w:r>
-            <w:proofErr w:type="spellStart"/>
+            </w:pPr>
             <w:r>
               <w:rPr>
                 <w:rFonts w:ascii="Calibri" w:eastAsia="Calibri" w:hAnsi="Calibri" w:cs="Calibri"/>
                 <w:sz w:val="22"/>
                 <w:szCs w:val="22"/>
               </w:rPr>
-              <w:t>Espindola</w:t>
-            </w:r>
-            <w:proofErr w:type="spellEnd"/>
-          </w:p>
-        </w:tc>
-        <w:tc>
-          <w:tcPr>
-            <w:tcW w:w="4785" w:type="dxa"/>
+              <w:t>Release candidate 1</w:t>
+            </w:r>
+          </w:p>
+        </w:tc>
+      </w:tr>
+      <w:tr>
+        <w:tc>
+          <w:tcPr>
+            <w:tcW w:w="1470" w:type="dxa"/>
           </w:tcPr>
           <w:p>
             <w:pPr>
@@ -680,15 +686,13 @@
                 <w:sz w:val="22"/>
                 <w:szCs w:val="22"/>
               </w:rPr>
-              <w:t>Release candidate 1</w:t>
-            </w:r>
-          </w:p>
-        </w:tc>
-      </w:tr>
-      <w:tr>
-        <w:tc>
-          <w:tcPr>
-            <w:tcW w:w="1470" w:type="dxa"/>
+              <w:t>18.10.2017</w:t>
+            </w:r>
+          </w:p>
+        </w:tc>
+        <w:tc>
+          <w:tcPr>
+            <w:tcW w:w="1275" w:type="dxa"/>
           </w:tcPr>
           <w:p>
             <w:pPr>
@@ -700,22 +704,14 @@
                 <w:szCs w:val="22"/>
               </w:rPr>
             </w:pPr>
-          </w:p>
-        </w:tc>
-        <w:tc>
-          <w:tcPr>
-            <w:tcW w:w="1275" w:type="dxa"/>
-          </w:tcPr>
-          <w:p>
-            <w:pPr>
-              <w:widowControl w:val="0"/>
-              <w:contextualSpacing w:val="0"/>
+            <w:r>
               <w:rPr>
                 <w:rFonts w:ascii="Calibri" w:eastAsia="Calibri" w:hAnsi="Calibri" w:cs="Calibri"/>
                 <w:sz w:val="22"/>
                 <w:szCs w:val="22"/>
               </w:rPr>
-            </w:pPr>
+              <w:t>1.1</w:t>
+            </w:r>
           </w:p>
         </w:tc>
         <w:tc>
@@ -732,22 +728,38 @@
                 <w:szCs w:val="22"/>
               </w:rPr>
             </w:pPr>
-          </w:p>
-        </w:tc>
-        <w:tc>
-          <w:tcPr>
-            <w:tcW w:w="4785" w:type="dxa"/>
-          </w:tcPr>
-          <w:p>
-            <w:pPr>
-              <w:widowControl w:val="0"/>
-              <w:contextualSpacing w:val="0"/>
+            <w:r>
               <w:rPr>
                 <w:rFonts w:ascii="Calibri" w:eastAsia="Calibri" w:hAnsi="Calibri" w:cs="Calibri"/>
                 <w:sz w:val="22"/>
                 <w:szCs w:val="22"/>
               </w:rPr>
-            </w:pPr>
+              <w:t>Gustavo Espindola</w:t>
+            </w:r>
+          </w:p>
+        </w:tc>
+        <w:tc>
+          <w:tcPr>
+            <w:tcW w:w="4785" w:type="dxa"/>
+          </w:tcPr>
+          <w:p>
+            <w:pPr>
+              <w:widowControl w:val="0"/>
+              <w:contextualSpacing w:val="0"/>
+              <w:rPr>
+                <w:rFonts w:ascii="Calibri" w:eastAsia="Calibri" w:hAnsi="Calibri" w:cs="Calibri"/>
+                <w:sz w:val="22"/>
+                <w:szCs w:val="22"/>
+              </w:rPr>
+            </w:pPr>
+            <w:r>
+              <w:rPr>
+                <w:rFonts w:ascii="Calibri" w:eastAsia="Calibri" w:hAnsi="Calibri" w:cs="Calibri"/>
+                <w:sz w:val="22"/>
+                <w:szCs w:val="22"/>
+              </w:rPr>
+              <w:t>Correct assignees in the table.</w:t>
+            </w:r>
           </w:p>
         </w:tc>
       </w:tr>
@@ -1525,6 +1537,8 @@
               <w:fldChar w:fldCharType="end"/>
             </w:r>
           </w:hyperlink>
+          <w:bookmarkStart w:id="9" w:name="_GoBack"/>
+          <w:bookmarkEnd w:id="9"/>
         </w:p>
         <w:p>
           <w:pPr>
@@ -2120,7 +2134,7 @@
         <w:spacing w:before="480" w:after="180" w:line="240" w:lineRule="auto"/>
         <w:contextualSpacing w:val="0"/>
       </w:pPr>
-      <w:bookmarkStart w:id="9" w:name="_Toc495518743"/>
+      <w:bookmarkStart w:id="10" w:name="_Toc495518743"/>
       <w:r>
         <w:lastRenderedPageBreak/>
         <w:t>I</w:t>
@@ -2128,7 +2142,7 @@
       <w:r>
         <w:t>ntroduction</w:t>
       </w:r>
-      <w:bookmarkEnd w:id="9"/>
+      <w:bookmarkEnd w:id="10"/>
     </w:p>
     <w:p/>
     <w:p>
@@ -2136,11 +2150,11 @@
         <w:pStyle w:val="berschrift2"/>
         <w:contextualSpacing w:val="0"/>
       </w:pPr>
-      <w:bookmarkStart w:id="10" w:name="_Toc495518744"/>
+      <w:bookmarkStart w:id="11" w:name="_Toc495518744"/>
       <w:r>
         <w:t>Purpose of the Safety Plan</w:t>
       </w:r>
-      <w:bookmarkEnd w:id="10"/>
+      <w:bookmarkEnd w:id="11"/>
     </w:p>
     <w:p>
       <w:pPr>
@@ -2172,8 +2186,6 @@
         </w:rPr>
         <w:t xml:space="preserve">clear item definition </w:t>
       </w:r>
-      <w:bookmarkStart w:id="11" w:name="_GoBack"/>
-      <w:bookmarkEnd w:id="11"/>
       <w:r>
         <w:t>and provide an understanding so that each activity of the safety life-cycle can be performed</w:t>
       </w:r>
@@ -2878,7 +2890,7 @@
               <w:spacing w:line="240" w:lineRule="auto"/>
             </w:pPr>
             <w:r>
-              <w:t>All team members</w:t>
+              <w:t>Safety Manager</w:t>
             </w:r>
           </w:p>
         </w:tc>
@@ -3271,10 +3283,7 @@
               <w:spacing w:line="240" w:lineRule="auto"/>
             </w:pPr>
             <w:r>
-              <w:t xml:space="preserve">Safety </w:t>
-            </w:r>
-            <w:r>
-              <w:t>Assessor</w:t>
+              <w:t>Safety Manager</w:t>
             </w:r>
           </w:p>
         </w:tc>
@@ -3339,7 +3348,16 @@
               <w:spacing w:line="240" w:lineRule="auto"/>
             </w:pPr>
             <w:r>
-              <w:t>Safety Auditor</w:t>
+              <w:t xml:space="preserve">Safety </w:t>
+            </w:r>
+            <w:r>
+              <w:t>Asse</w:t>
+            </w:r>
+            <w:r>
+              <w:t>s</w:t>
+            </w:r>
+            <w:r>
+              <w:t>sor</w:t>
             </w:r>
           </w:p>
         </w:tc>
@@ -6414,7 +6432,7 @@
 </file>
 
 <file path=customXml/itemProps1.xml><?xml version="1.0" encoding="utf-8"?>
-<ds:datastoreItem xmlns:ds="http://schemas.openxmlformats.org/officeDocument/2006/customXml" ds:itemID="{611B0A04-A019-4F71-B9D3-29AFF5A9B67B}">
+<ds:datastoreItem xmlns:ds="http://schemas.openxmlformats.org/officeDocument/2006/customXml" ds:itemID="{882C8442-EA6A-48B9-9706-18E0ADCDB346}">
   <ds:schemaRefs>
     <ds:schemaRef ds:uri="http://schemas.openxmlformats.org/officeDocument/2006/bibliography"/>
   </ds:schemaRefs>

</xml_diff>